<commit_message>
updated week 10 progress report
</commit_message>
<xml_diff>
--- a/progress reports/ENGG2112 Weekly Progress Report (Week 10).docx
+++ b/progress reports/ENGG2112 Weekly Progress Report (Week 10).docx
@@ -789,11 +789,11 @@
         <w:tblLook w:val="01E0" w:firstRow="1" w:lastRow="1" w:firstColumn="1" w:lastColumn="1" w:noHBand="0" w:noVBand="0"/>
       </w:tblPr>
       <w:tblGrid>
-        <w:gridCol w:w="483"/>
-        <w:gridCol w:w="78"/>
-        <w:gridCol w:w="2410"/>
-        <w:gridCol w:w="36"/>
-        <w:gridCol w:w="2091"/>
+        <w:gridCol w:w="481"/>
+        <w:gridCol w:w="79"/>
+        <w:gridCol w:w="2411"/>
+        <w:gridCol w:w="34"/>
+        <w:gridCol w:w="2093"/>
         <w:gridCol w:w="1843"/>
         <w:gridCol w:w="13"/>
         <w:gridCol w:w="2062"/>
@@ -801,7 +801,7 @@
       <w:tr>
         <w:tc>
           <w:tcPr>
-            <w:tcW w:w="483" w:type="dxa"/>
+            <w:tcW w:w="481" w:type="dxa"/>
           </w:tcPr>
           <w:p>
             <w:pPr>
@@ -855,7 +855,7 @@
         </w:tc>
         <w:tc>
           <w:tcPr>
-            <w:tcW w:w="2091" w:type="dxa"/>
+            <w:tcW w:w="2093" w:type="dxa"/>
           </w:tcPr>
           <w:p>
             <w:pPr>
@@ -944,7 +944,7 @@
       <w:tr>
         <w:tc>
           <w:tcPr>
-            <w:tcW w:w="483" w:type="dxa"/>
+            <w:tcW w:w="481" w:type="dxa"/>
             <w:shd w:val="clear" w:color="auto" w:fill="F2F2F2"/>
           </w:tcPr>
           <w:p>
@@ -988,7 +988,7 @@
         </w:tc>
         <w:tc>
           <w:tcPr>
-            <w:tcW w:w="2091" w:type="dxa"/>
+            <w:tcW w:w="2093" w:type="dxa"/>
             <w:shd w:val="clear" w:color="auto" w:fill="F2F2F2"/>
           </w:tcPr>
           <w:p>
@@ -1083,7 +1083,7 @@
       <w:tr>
         <w:tc>
           <w:tcPr>
-            <w:tcW w:w="483" w:type="dxa"/>
+            <w:tcW w:w="481" w:type="dxa"/>
           </w:tcPr>
           <w:p>
             <w:pPr>
@@ -1125,7 +1125,7 @@
         </w:tc>
         <w:tc>
           <w:tcPr>
-            <w:tcW w:w="2091" w:type="dxa"/>
+            <w:tcW w:w="2093" w:type="dxa"/>
           </w:tcPr>
           <w:p>
             <w:pPr>
@@ -1211,7 +1211,10 @@
               <w:t xml:space="preserve"> </w:t>
             </w:r>
             <w:r>
-              <w:t>Completed coding initial model and tested for small data</w:t>
+              <w:t xml:space="preserve">Completed coding initial model and tested for </w:t>
+            </w:r>
+            <w:r>
+              <w:t>dataset</w:t>
             </w:r>
           </w:p>
         </w:tc>
@@ -1222,7 +1225,7 @@
         </w:trPr>
         <w:tc>
           <w:tcPr>
-            <w:tcW w:w="561" w:type="dxa"/>
+            <w:tcW w:w="560" w:type="dxa"/>
             <w:gridSpan w:val="2"/>
             <w:shd w:val="clear" w:color="auto" w:fill="F2F2F2" w:themeFill="background1" w:themeFillShade="F2"/>
           </w:tcPr>
@@ -1244,7 +1247,7 @@
         </w:tc>
         <w:tc>
           <w:tcPr>
-            <w:tcW w:w="2410" w:type="dxa"/>
+            <w:tcW w:w="2411" w:type="dxa"/>
             <w:shd w:val="clear" w:color="auto" w:fill="F2F2F2" w:themeFill="background1" w:themeFillShade="F2"/>
           </w:tcPr>
           <w:p>
@@ -1258,6 +1261,9 @@
               <w:adjustRightInd w:val="0"/>
               <w:spacing w:beforeLines="60" w:before="144" w:afterLines="60" w:after="144"/>
             </w:pPr>
+            <w:r>
+              <w:t>Long Short-Term Memory (LSTM)</w:t>
+            </w:r>
           </w:p>
         </w:tc>
         <w:tc>
@@ -1296,6 +1302,9 @@
               <w:spacing w:beforeLines="60" w:before="144" w:afterLines="60" w:after="144"/>
               <w:jc w:val="center"/>
             </w:pPr>
+            <w:r>
+              <w:t>15/05</w:t>
+            </w:r>
           </w:p>
         </w:tc>
         <w:tc>
@@ -1342,16 +1351,174 @@
             <w:r>
               <w:t>Outcome:</w:t>
             </w:r>
+            <w:r>
+              <w:t xml:space="preserve"> Not completed</w:t>
+            </w:r>
+          </w:p>
+        </w:tc>
+      </w:tr>
+      <w:tr>
+        <w:trPr>
+          <w:trHeight w:val="290"/>
+        </w:trPr>
+        <w:tc>
+          <w:tcPr>
+            <w:tcW w:w="560" w:type="dxa"/>
+            <w:gridSpan w:val="2"/>
+            <w:shd w:val="clear" w:color="auto" w:fill="FFFFFF" w:themeFill="background1"/>
+          </w:tcPr>
+          <w:p>
+            <w:pPr>
+              <w:widowControl w:val="0"/>
+              <w:tabs>
+                <w:tab w:val="left" w:leader="underscore" w:pos="8640"/>
+              </w:tabs>
+              <w:autoSpaceDE w:val="0"/>
+              <w:autoSpaceDN w:val="0"/>
+              <w:adjustRightInd w:val="0"/>
+              <w:spacing w:beforeLines="60" w:before="144" w:afterLines="60" w:after="144"/>
+            </w:pPr>
+            <w:r>
+              <w:t>4</w:t>
+            </w:r>
+          </w:p>
+        </w:tc>
+        <w:tc>
+          <w:tcPr>
+            <w:tcW w:w="2411" w:type="dxa"/>
+            <w:shd w:val="clear" w:color="auto" w:fill="FFFFFF" w:themeFill="background1"/>
+          </w:tcPr>
+          <w:p>
+            <w:pPr>
+              <w:widowControl w:val="0"/>
+              <w:tabs>
+                <w:tab w:val="left" w:leader="underscore" w:pos="8640"/>
+              </w:tabs>
+              <w:autoSpaceDE w:val="0"/>
+              <w:autoSpaceDN w:val="0"/>
+              <w:adjustRightInd w:val="0"/>
+              <w:spacing w:beforeLines="60" w:before="144" w:afterLines="60" w:after="144"/>
+            </w:pPr>
+            <w:r>
+              <w:t xml:space="preserve">Create </w:t>
+            </w:r>
+            <w:r>
+              <w:t>Gradient Boosting (XGBoost)</w:t>
+            </w:r>
+            <w:r>
+              <w:t xml:space="preserve"> model.</w:t>
+            </w:r>
+          </w:p>
+        </w:tc>
+        <w:tc>
+          <w:tcPr>
+            <w:tcW w:w="2127" w:type="dxa"/>
+            <w:gridSpan w:val="2"/>
+            <w:shd w:val="clear" w:color="auto" w:fill="FFFFFF" w:themeFill="background1"/>
+          </w:tcPr>
+          <w:p>
+            <w:pPr>
+              <w:widowControl w:val="0"/>
+              <w:tabs>
+                <w:tab w:val="left" w:leader="underscore" w:pos="8640"/>
+              </w:tabs>
+              <w:autoSpaceDE w:val="0"/>
+              <w:autoSpaceDN w:val="0"/>
+              <w:adjustRightInd w:val="0"/>
+              <w:spacing w:beforeLines="60" w:before="144" w:afterLines="60" w:after="144"/>
+            </w:pPr>
+          </w:p>
+        </w:tc>
+        <w:tc>
+          <w:tcPr>
+            <w:tcW w:w="1843" w:type="dxa"/>
+            <w:shd w:val="clear" w:color="auto" w:fill="FFFFFF" w:themeFill="background1"/>
+          </w:tcPr>
+          <w:p>
+            <w:pPr>
+              <w:widowControl w:val="0"/>
+              <w:tabs>
+                <w:tab w:val="left" w:leader="underscore" w:pos="8640"/>
+              </w:tabs>
+              <w:autoSpaceDE w:val="0"/>
+              <w:autoSpaceDN w:val="0"/>
+              <w:adjustRightInd w:val="0"/>
+              <w:spacing w:beforeLines="60" w:before="144" w:afterLines="60" w:after="144"/>
+              <w:jc w:val="center"/>
+            </w:pPr>
+            <w:r>
+              <w:t>15/05</w:t>
+            </w:r>
+          </w:p>
+        </w:tc>
+        <w:tc>
+          <w:tcPr>
+            <w:tcW w:w="2075" w:type="dxa"/>
+            <w:gridSpan w:val="2"/>
+            <w:shd w:val="clear" w:color="auto" w:fill="FFFFFF" w:themeFill="background1"/>
+          </w:tcPr>
+          <w:p>
+            <w:pPr>
+              <w:widowControl w:val="0"/>
+              <w:tabs>
+                <w:tab w:val="left" w:leader="underscore" w:pos="8640"/>
+              </w:tabs>
+              <w:autoSpaceDE w:val="0"/>
+              <w:autoSpaceDN w:val="0"/>
+              <w:adjustRightInd w:val="0"/>
+              <w:spacing w:beforeLines="60" w:before="144" w:afterLines="60" w:after="144"/>
+              <w:jc w:val="center"/>
+            </w:pPr>
+            <w:r>
+              <w:t>08/05</w:t>
+            </w:r>
+          </w:p>
+        </w:tc>
+      </w:tr>
+      <w:tr>
+        <w:trPr>
+          <w:trHeight w:val="290"/>
+        </w:trPr>
+        <w:tc>
+          <w:tcPr>
+            <w:tcW w:w="9016" w:type="dxa"/>
+            <w:gridSpan w:val="8"/>
+            <w:shd w:val="clear" w:color="auto" w:fill="FFFFFF" w:themeFill="background1"/>
+          </w:tcPr>
+          <w:p>
+            <w:pPr>
+              <w:widowControl w:val="0"/>
+              <w:tabs>
+                <w:tab w:val="left" w:leader="underscore" w:pos="8640"/>
+              </w:tabs>
+              <w:autoSpaceDE w:val="0"/>
+              <w:autoSpaceDN w:val="0"/>
+              <w:adjustRightInd w:val="0"/>
+              <w:spacing w:beforeLines="60" w:before="144" w:afterLines="60" w:after="144"/>
+            </w:pPr>
+            <w:r>
+              <w:t xml:space="preserve">Outcome: Not completed </w:t>
+            </w:r>
           </w:p>
         </w:tc>
       </w:tr>
     </w:tbl>
     <w:p>
       <w:pPr>
-        <w:tabs>
-          <w:tab w:val="left" w:leader="underscore" w:pos="8640"/>
-        </w:tabs>
-        <w:spacing w:before="240" w:after="240"/>
+        <w:rPr>
+          <w:bCs/>
+        </w:rPr>
+      </w:pPr>
+    </w:p>
+    <w:p>
+      <w:pPr>
+        <w:rPr>
+          <w:bCs/>
+        </w:rPr>
+      </w:pPr>
+    </w:p>
+    <w:p>
+      <w:pPr>
         <w:rPr>
           <w:bCs/>
         </w:rPr>
@@ -1360,6 +1527,7 @@
         <w:rPr>
           <w:bCs/>
         </w:rPr>
+        <w:lastRenderedPageBreak/>
         <w:t xml:space="preserve">Team Member Name: </w:t>
       </w:r>
       <w:r>
@@ -1674,11 +1842,13 @@
               <w:spacing w:beforeLines="60" w:before="144" w:afterLines="60" w:after="144"/>
             </w:pPr>
             <w:r>
-              <w:lastRenderedPageBreak/>
-              <w:t>Outcome:</w:t>
-            </w:r>
-            <w:r>
-              <w:t xml:space="preserve"> Not started yet</w:t>
+              <w:t>Outcome</w:t>
+            </w:r>
+            <w:r>
+              <w:t xml:space="preserve">: </w:t>
+            </w:r>
+            <w:r>
+              <w:t>Completed coding initial model and tested for small data</w:t>
             </w:r>
           </w:p>
         </w:tc>
@@ -1725,6 +1895,12 @@
               <w:adjustRightInd w:val="0"/>
               <w:spacing w:beforeLines="60" w:before="144" w:afterLines="60" w:after="144"/>
             </w:pPr>
+            <w:r>
+              <w:t>Make existing random forest code more robust</w:t>
+            </w:r>
+            <w:r>
+              <w:t>.</w:t>
+            </w:r>
           </w:p>
         </w:tc>
         <w:tc>
@@ -1764,6 +1940,9 @@
               <w:spacing w:beforeLines="60" w:before="144" w:afterLines="60" w:after="144"/>
               <w:jc w:val="center"/>
             </w:pPr>
+            <w:r>
+              <w:t>15/05</w:t>
+            </w:r>
           </w:p>
         </w:tc>
         <w:tc>
@@ -1809,6 +1988,290 @@
             </w:pPr>
             <w:r>
               <w:t>Outcome:</w:t>
+            </w:r>
+            <w:r>
+              <w:t xml:space="preserve"> In progress</w:t>
+            </w:r>
+          </w:p>
+        </w:tc>
+      </w:tr>
+      <w:tr>
+        <w:trPr>
+          <w:trHeight w:val="290"/>
+        </w:trPr>
+        <w:tc>
+          <w:tcPr>
+            <w:tcW w:w="421" w:type="dxa"/>
+            <w:shd w:val="clear" w:color="auto" w:fill="F2F2F2" w:themeFill="background1" w:themeFillShade="F2"/>
+          </w:tcPr>
+          <w:p>
+            <w:pPr>
+              <w:widowControl w:val="0"/>
+              <w:tabs>
+                <w:tab w:val="left" w:leader="underscore" w:pos="8640"/>
+              </w:tabs>
+              <w:autoSpaceDE w:val="0"/>
+              <w:autoSpaceDN w:val="0"/>
+              <w:adjustRightInd w:val="0"/>
+              <w:spacing w:beforeLines="60" w:before="144" w:afterLines="60" w:after="144"/>
+            </w:pPr>
+            <w:r>
+              <w:t>3</w:t>
+            </w:r>
+          </w:p>
+        </w:tc>
+        <w:tc>
+          <w:tcPr>
+            <w:tcW w:w="2551" w:type="dxa"/>
+            <w:gridSpan w:val="2"/>
+            <w:shd w:val="clear" w:color="auto" w:fill="F2F2F2" w:themeFill="background1" w:themeFillShade="F2"/>
+          </w:tcPr>
+          <w:p>
+            <w:pPr>
+              <w:widowControl w:val="0"/>
+              <w:tabs>
+                <w:tab w:val="left" w:leader="underscore" w:pos="8640"/>
+              </w:tabs>
+              <w:autoSpaceDE w:val="0"/>
+              <w:autoSpaceDN w:val="0"/>
+              <w:adjustRightInd w:val="0"/>
+              <w:spacing w:beforeLines="60" w:before="144" w:afterLines="60" w:after="144"/>
+            </w:pPr>
+            <w:r>
+              <w:t>Test random forest model for full sized dataset</w:t>
+            </w:r>
+          </w:p>
+        </w:tc>
+        <w:tc>
+          <w:tcPr>
+            <w:tcW w:w="2126" w:type="dxa"/>
+            <w:gridSpan w:val="2"/>
+            <w:shd w:val="clear" w:color="auto" w:fill="F2F2F2" w:themeFill="background1" w:themeFillShade="F2"/>
+          </w:tcPr>
+          <w:p>
+            <w:pPr>
+              <w:widowControl w:val="0"/>
+              <w:tabs>
+                <w:tab w:val="left" w:leader="underscore" w:pos="8640"/>
+              </w:tabs>
+              <w:autoSpaceDE w:val="0"/>
+              <w:autoSpaceDN w:val="0"/>
+              <w:adjustRightInd w:val="0"/>
+              <w:spacing w:beforeLines="60" w:before="144" w:afterLines="60" w:after="144"/>
+            </w:pPr>
+          </w:p>
+        </w:tc>
+        <w:tc>
+          <w:tcPr>
+            <w:tcW w:w="1843" w:type="dxa"/>
+            <w:gridSpan w:val="2"/>
+            <w:shd w:val="clear" w:color="auto" w:fill="F2F2F2" w:themeFill="background1" w:themeFillShade="F2"/>
+          </w:tcPr>
+          <w:p>
+            <w:pPr>
+              <w:widowControl w:val="0"/>
+              <w:tabs>
+                <w:tab w:val="left" w:leader="underscore" w:pos="8640"/>
+              </w:tabs>
+              <w:autoSpaceDE w:val="0"/>
+              <w:autoSpaceDN w:val="0"/>
+              <w:adjustRightInd w:val="0"/>
+              <w:spacing w:beforeLines="60" w:before="144" w:afterLines="60" w:after="144"/>
+              <w:jc w:val="center"/>
+            </w:pPr>
+            <w:r>
+              <w:t>15/05</w:t>
+            </w:r>
+          </w:p>
+        </w:tc>
+        <w:tc>
+          <w:tcPr>
+            <w:tcW w:w="2075" w:type="dxa"/>
+            <w:gridSpan w:val="2"/>
+            <w:shd w:val="clear" w:color="auto" w:fill="F2F2F2" w:themeFill="background1" w:themeFillShade="F2"/>
+          </w:tcPr>
+          <w:p>
+            <w:pPr>
+              <w:widowControl w:val="0"/>
+              <w:tabs>
+                <w:tab w:val="left" w:leader="underscore" w:pos="8640"/>
+              </w:tabs>
+              <w:autoSpaceDE w:val="0"/>
+              <w:autoSpaceDN w:val="0"/>
+              <w:adjustRightInd w:val="0"/>
+              <w:spacing w:beforeLines="60" w:before="144" w:afterLines="60" w:after="144"/>
+            </w:pPr>
+          </w:p>
+        </w:tc>
+      </w:tr>
+      <w:tr>
+        <w:trPr>
+          <w:trHeight w:val="290"/>
+        </w:trPr>
+        <w:tc>
+          <w:tcPr>
+            <w:tcW w:w="9016" w:type="dxa"/>
+            <w:gridSpan w:val="9"/>
+            <w:shd w:val="clear" w:color="auto" w:fill="F2F2F2" w:themeFill="background1" w:themeFillShade="F2"/>
+          </w:tcPr>
+          <w:p>
+            <w:pPr>
+              <w:widowControl w:val="0"/>
+              <w:tabs>
+                <w:tab w:val="left" w:leader="underscore" w:pos="8640"/>
+              </w:tabs>
+              <w:autoSpaceDE w:val="0"/>
+              <w:autoSpaceDN w:val="0"/>
+              <w:adjustRightInd w:val="0"/>
+              <w:spacing w:beforeLines="60" w:before="144" w:afterLines="60" w:after="144"/>
+            </w:pPr>
+            <w:r>
+              <w:t xml:space="preserve">Outcome: Not started yet </w:t>
+            </w:r>
+          </w:p>
+        </w:tc>
+      </w:tr>
+      <w:tr>
+        <w:trPr>
+          <w:trHeight w:val="290"/>
+        </w:trPr>
+        <w:tc>
+          <w:tcPr>
+            <w:tcW w:w="421" w:type="dxa"/>
+            <w:shd w:val="clear" w:color="auto" w:fill="FFFFFF" w:themeFill="background1"/>
+          </w:tcPr>
+          <w:p>
+            <w:pPr>
+              <w:widowControl w:val="0"/>
+              <w:tabs>
+                <w:tab w:val="left" w:leader="underscore" w:pos="8640"/>
+              </w:tabs>
+              <w:autoSpaceDE w:val="0"/>
+              <w:autoSpaceDN w:val="0"/>
+              <w:adjustRightInd w:val="0"/>
+              <w:spacing w:beforeLines="60" w:before="144" w:afterLines="60" w:after="144"/>
+            </w:pPr>
+            <w:r>
+              <w:t>4</w:t>
+            </w:r>
+          </w:p>
+        </w:tc>
+        <w:tc>
+          <w:tcPr>
+            <w:tcW w:w="2551" w:type="dxa"/>
+            <w:gridSpan w:val="2"/>
+            <w:shd w:val="clear" w:color="auto" w:fill="FFFFFF" w:themeFill="background1"/>
+          </w:tcPr>
+          <w:p>
+            <w:pPr>
+              <w:widowControl w:val="0"/>
+              <w:tabs>
+                <w:tab w:val="left" w:leader="underscore" w:pos="8640"/>
+              </w:tabs>
+              <w:autoSpaceDE w:val="0"/>
+              <w:autoSpaceDN w:val="0"/>
+              <w:adjustRightInd w:val="0"/>
+              <w:spacing w:beforeLines="60" w:before="144" w:afterLines="60" w:after="144"/>
+            </w:pPr>
+            <w:r>
+              <w:t>S</w:t>
+            </w:r>
+            <w:r>
+              <w:t xml:space="preserve">tart on </w:t>
+            </w:r>
+            <w:r>
+              <w:t>MLP model</w:t>
+            </w:r>
+          </w:p>
+        </w:tc>
+        <w:tc>
+          <w:tcPr>
+            <w:tcW w:w="2126" w:type="dxa"/>
+            <w:gridSpan w:val="2"/>
+            <w:shd w:val="clear" w:color="auto" w:fill="FFFFFF" w:themeFill="background1"/>
+          </w:tcPr>
+          <w:p>
+            <w:pPr>
+              <w:widowControl w:val="0"/>
+              <w:tabs>
+                <w:tab w:val="left" w:leader="underscore" w:pos="8640"/>
+              </w:tabs>
+              <w:autoSpaceDE w:val="0"/>
+              <w:autoSpaceDN w:val="0"/>
+              <w:adjustRightInd w:val="0"/>
+              <w:spacing w:beforeLines="60" w:before="144" w:afterLines="60" w:after="144"/>
+            </w:pPr>
+            <w:r>
+              <w:t>Khoi</w:t>
+            </w:r>
+          </w:p>
+        </w:tc>
+        <w:tc>
+          <w:tcPr>
+            <w:tcW w:w="1843" w:type="dxa"/>
+            <w:gridSpan w:val="2"/>
+            <w:shd w:val="clear" w:color="auto" w:fill="FFFFFF" w:themeFill="background1"/>
+          </w:tcPr>
+          <w:p>
+            <w:pPr>
+              <w:widowControl w:val="0"/>
+              <w:tabs>
+                <w:tab w:val="left" w:leader="underscore" w:pos="8640"/>
+              </w:tabs>
+              <w:autoSpaceDE w:val="0"/>
+              <w:autoSpaceDN w:val="0"/>
+              <w:adjustRightInd w:val="0"/>
+              <w:spacing w:beforeLines="60" w:before="144" w:afterLines="60" w:after="144"/>
+              <w:jc w:val="center"/>
+            </w:pPr>
+            <w:r>
+              <w:t>15/05</w:t>
+            </w:r>
+          </w:p>
+        </w:tc>
+        <w:tc>
+          <w:tcPr>
+            <w:tcW w:w="2075" w:type="dxa"/>
+            <w:gridSpan w:val="2"/>
+            <w:shd w:val="clear" w:color="auto" w:fill="FFFFFF" w:themeFill="background1"/>
+          </w:tcPr>
+          <w:p>
+            <w:pPr>
+              <w:widowControl w:val="0"/>
+              <w:tabs>
+                <w:tab w:val="left" w:leader="underscore" w:pos="8640"/>
+              </w:tabs>
+              <w:autoSpaceDE w:val="0"/>
+              <w:autoSpaceDN w:val="0"/>
+              <w:adjustRightInd w:val="0"/>
+              <w:spacing w:beforeLines="60" w:before="144" w:afterLines="60" w:after="144"/>
+            </w:pPr>
+          </w:p>
+        </w:tc>
+      </w:tr>
+      <w:tr>
+        <w:trPr>
+          <w:trHeight w:val="290"/>
+        </w:trPr>
+        <w:tc>
+          <w:tcPr>
+            <w:tcW w:w="9016" w:type="dxa"/>
+            <w:gridSpan w:val="9"/>
+            <w:shd w:val="clear" w:color="auto" w:fill="FFFFFF" w:themeFill="background1"/>
+          </w:tcPr>
+          <w:p>
+            <w:pPr>
+              <w:widowControl w:val="0"/>
+              <w:tabs>
+                <w:tab w:val="left" w:leader="underscore" w:pos="8640"/>
+              </w:tabs>
+              <w:autoSpaceDE w:val="0"/>
+              <w:autoSpaceDN w:val="0"/>
+              <w:adjustRightInd w:val="0"/>
+              <w:spacing w:beforeLines="60" w:before="144" w:afterLines="60" w:after="144"/>
+            </w:pPr>
+            <w:r>
+              <w:t>Outcome: In progress</w:t>
             </w:r>
           </w:p>
         </w:tc>
@@ -1857,19 +2320,19 @@
         <w:tblLook w:val="01E0" w:firstRow="1" w:lastRow="1" w:firstColumn="1" w:lastColumn="1" w:noHBand="0" w:noVBand="0"/>
       </w:tblPr>
       <w:tblGrid>
-        <w:gridCol w:w="421"/>
-        <w:gridCol w:w="64"/>
-        <w:gridCol w:w="2486"/>
-        <w:gridCol w:w="22"/>
-        <w:gridCol w:w="2103"/>
-        <w:gridCol w:w="1845"/>
+        <w:gridCol w:w="422"/>
+        <w:gridCol w:w="62"/>
+        <w:gridCol w:w="2487"/>
+        <w:gridCol w:w="19"/>
+        <w:gridCol w:w="2107"/>
+        <w:gridCol w:w="1844"/>
         <w:gridCol w:w="9"/>
         <w:gridCol w:w="2066"/>
       </w:tblGrid>
       <w:tr>
         <w:tc>
           <w:tcPr>
-            <w:tcW w:w="485" w:type="dxa"/>
+            <w:tcW w:w="484" w:type="dxa"/>
             <w:gridSpan w:val="2"/>
           </w:tcPr>
           <w:p>
@@ -1897,7 +2360,7 @@
         </w:tc>
         <w:tc>
           <w:tcPr>
-            <w:tcW w:w="2508" w:type="dxa"/>
+            <w:tcW w:w="2506" w:type="dxa"/>
             <w:gridSpan w:val="2"/>
           </w:tcPr>
           <w:p>
@@ -1924,7 +2387,7 @@
         </w:tc>
         <w:tc>
           <w:tcPr>
-            <w:tcW w:w="2103" w:type="dxa"/>
+            <w:tcW w:w="2107" w:type="dxa"/>
           </w:tcPr>
           <w:p>
             <w:pPr>
@@ -1956,7 +2419,7 @@
         </w:tc>
         <w:tc>
           <w:tcPr>
-            <w:tcW w:w="1854" w:type="dxa"/>
+            <w:tcW w:w="1853" w:type="dxa"/>
             <w:gridSpan w:val="2"/>
           </w:tcPr>
           <w:p>
@@ -2013,7 +2476,7 @@
       <w:tr>
         <w:tc>
           <w:tcPr>
-            <w:tcW w:w="485" w:type="dxa"/>
+            <w:tcW w:w="484" w:type="dxa"/>
             <w:gridSpan w:val="2"/>
             <w:shd w:val="clear" w:color="auto" w:fill="F2F2F2"/>
           </w:tcPr>
@@ -2036,7 +2499,7 @@
         </w:tc>
         <w:tc>
           <w:tcPr>
-            <w:tcW w:w="2508" w:type="dxa"/>
+            <w:tcW w:w="2506" w:type="dxa"/>
             <w:gridSpan w:val="2"/>
             <w:shd w:val="clear" w:color="auto" w:fill="F2F2F2"/>
           </w:tcPr>
@@ -2054,11 +2517,14 @@
             <w:r>
               <w:t>Research AI models</w:t>
             </w:r>
-          </w:p>
-        </w:tc>
-        <w:tc>
-          <w:tcPr>
-            <w:tcW w:w="2103" w:type="dxa"/>
+            <w:r>
+              <w:t xml:space="preserve"> for subproblem A</w:t>
+            </w:r>
+          </w:p>
+        </w:tc>
+        <w:tc>
+          <w:tcPr>
+            <w:tcW w:w="2107" w:type="dxa"/>
             <w:shd w:val="clear" w:color="auto" w:fill="F2F2F2"/>
           </w:tcPr>
           <w:p>
@@ -2076,7 +2542,7 @@
         </w:tc>
         <w:tc>
           <w:tcPr>
-            <w:tcW w:w="1854" w:type="dxa"/>
+            <w:tcW w:w="1853" w:type="dxa"/>
             <w:gridSpan w:val="2"/>
             <w:shd w:val="clear" w:color="auto" w:fill="F2F2F2"/>
           </w:tcPr>
@@ -2153,7 +2619,7 @@
         </w:trPr>
         <w:tc>
           <w:tcPr>
-            <w:tcW w:w="421" w:type="dxa"/>
+            <w:tcW w:w="422" w:type="dxa"/>
             <w:shd w:val="clear" w:color="auto" w:fill="FFFFFF" w:themeFill="background1"/>
           </w:tcPr>
           <w:p>
@@ -2174,7 +2640,7 @@
         </w:tc>
         <w:tc>
           <w:tcPr>
-            <w:tcW w:w="2550" w:type="dxa"/>
+            <w:tcW w:w="2549" w:type="dxa"/>
             <w:gridSpan w:val="2"/>
             <w:shd w:val="clear" w:color="auto" w:fill="FFFFFF" w:themeFill="background1"/>
           </w:tcPr>
@@ -2189,11 +2655,14 @@
               <w:adjustRightInd w:val="0"/>
               <w:spacing w:beforeLines="60" w:before="144" w:afterLines="60" w:after="144"/>
             </w:pPr>
-          </w:p>
-        </w:tc>
-        <w:tc>
-          <w:tcPr>
-            <w:tcW w:w="2125" w:type="dxa"/>
+            <w:r>
+              <w:t>Research AI models for subproblem B</w:t>
+            </w:r>
+          </w:p>
+        </w:tc>
+        <w:tc>
+          <w:tcPr>
+            <w:tcW w:w="2126" w:type="dxa"/>
             <w:gridSpan w:val="2"/>
             <w:shd w:val="clear" w:color="auto" w:fill="FFFFFF" w:themeFill="background1"/>
           </w:tcPr>
@@ -2212,7 +2681,7 @@
         </w:tc>
         <w:tc>
           <w:tcPr>
-            <w:tcW w:w="1845" w:type="dxa"/>
+            <w:tcW w:w="1844" w:type="dxa"/>
             <w:shd w:val="clear" w:color="auto" w:fill="FFFFFF" w:themeFill="background1"/>
           </w:tcPr>
           <w:p>
@@ -2227,6 +2696,9 @@
               <w:spacing w:beforeLines="60" w:before="144" w:afterLines="60" w:after="144"/>
               <w:jc w:val="center"/>
             </w:pPr>
+            <w:r>
+              <w:t>15/05</w:t>
+            </w:r>
           </w:p>
         </w:tc>
         <w:tc>
@@ -2272,6 +2744,144 @@
             </w:pPr>
             <w:r>
               <w:t>Outcome:</w:t>
+            </w:r>
+            <w:r>
+              <w:t xml:space="preserve"> Not started yet</w:t>
+            </w:r>
+          </w:p>
+        </w:tc>
+      </w:tr>
+      <w:tr>
+        <w:trPr>
+          <w:trHeight w:val="290"/>
+        </w:trPr>
+        <w:tc>
+          <w:tcPr>
+            <w:tcW w:w="422" w:type="dxa"/>
+            <w:shd w:val="clear" w:color="auto" w:fill="F2F2F2" w:themeFill="background1" w:themeFillShade="F2"/>
+          </w:tcPr>
+          <w:p>
+            <w:pPr>
+              <w:widowControl w:val="0"/>
+              <w:tabs>
+                <w:tab w:val="left" w:leader="underscore" w:pos="8640"/>
+              </w:tabs>
+              <w:autoSpaceDE w:val="0"/>
+              <w:autoSpaceDN w:val="0"/>
+              <w:adjustRightInd w:val="0"/>
+              <w:spacing w:beforeLines="60" w:before="144" w:afterLines="60" w:after="144"/>
+            </w:pPr>
+            <w:r>
+              <w:t>3</w:t>
+            </w:r>
+          </w:p>
+        </w:tc>
+        <w:tc>
+          <w:tcPr>
+            <w:tcW w:w="2549" w:type="dxa"/>
+            <w:gridSpan w:val="2"/>
+            <w:shd w:val="clear" w:color="auto" w:fill="F2F2F2" w:themeFill="background1" w:themeFillShade="F2"/>
+          </w:tcPr>
+          <w:p>
+            <w:pPr>
+              <w:widowControl w:val="0"/>
+              <w:tabs>
+                <w:tab w:val="left" w:leader="underscore" w:pos="8640"/>
+              </w:tabs>
+              <w:autoSpaceDE w:val="0"/>
+              <w:autoSpaceDN w:val="0"/>
+              <w:adjustRightInd w:val="0"/>
+              <w:spacing w:beforeLines="60" w:before="144" w:afterLines="60" w:after="144"/>
+            </w:pPr>
+            <w:r>
+              <w:t>Start programming a model for subproblem B</w:t>
+            </w:r>
+          </w:p>
+        </w:tc>
+        <w:tc>
+          <w:tcPr>
+            <w:tcW w:w="2126" w:type="dxa"/>
+            <w:gridSpan w:val="2"/>
+            <w:shd w:val="clear" w:color="auto" w:fill="F2F2F2" w:themeFill="background1" w:themeFillShade="F2"/>
+          </w:tcPr>
+          <w:p>
+            <w:pPr>
+              <w:widowControl w:val="0"/>
+              <w:tabs>
+                <w:tab w:val="left" w:leader="underscore" w:pos="8640"/>
+              </w:tabs>
+              <w:autoSpaceDE w:val="0"/>
+              <w:autoSpaceDN w:val="0"/>
+              <w:adjustRightInd w:val="0"/>
+              <w:spacing w:beforeLines="60" w:before="144" w:afterLines="60" w:after="144"/>
+            </w:pPr>
+          </w:p>
+        </w:tc>
+        <w:tc>
+          <w:tcPr>
+            <w:tcW w:w="1844" w:type="dxa"/>
+            <w:shd w:val="clear" w:color="auto" w:fill="F2F2F2" w:themeFill="background1" w:themeFillShade="F2"/>
+          </w:tcPr>
+          <w:p>
+            <w:pPr>
+              <w:widowControl w:val="0"/>
+              <w:tabs>
+                <w:tab w:val="left" w:leader="underscore" w:pos="8640"/>
+              </w:tabs>
+              <w:autoSpaceDE w:val="0"/>
+              <w:autoSpaceDN w:val="0"/>
+              <w:adjustRightInd w:val="0"/>
+              <w:spacing w:beforeLines="60" w:before="144" w:afterLines="60" w:after="144"/>
+              <w:jc w:val="center"/>
+            </w:pPr>
+            <w:r>
+              <w:t>15/05</w:t>
+            </w:r>
+          </w:p>
+        </w:tc>
+        <w:tc>
+          <w:tcPr>
+            <w:tcW w:w="2075" w:type="dxa"/>
+            <w:gridSpan w:val="2"/>
+            <w:shd w:val="clear" w:color="auto" w:fill="F2F2F2" w:themeFill="background1" w:themeFillShade="F2"/>
+          </w:tcPr>
+          <w:p>
+            <w:pPr>
+              <w:widowControl w:val="0"/>
+              <w:tabs>
+                <w:tab w:val="left" w:leader="underscore" w:pos="8640"/>
+              </w:tabs>
+              <w:autoSpaceDE w:val="0"/>
+              <w:autoSpaceDN w:val="0"/>
+              <w:adjustRightInd w:val="0"/>
+              <w:spacing w:beforeLines="60" w:before="144" w:afterLines="60" w:after="144"/>
+            </w:pPr>
+          </w:p>
+        </w:tc>
+      </w:tr>
+      <w:tr>
+        <w:trPr>
+          <w:trHeight w:val="290"/>
+        </w:trPr>
+        <w:tc>
+          <w:tcPr>
+            <w:tcW w:w="9016" w:type="dxa"/>
+            <w:gridSpan w:val="8"/>
+            <w:shd w:val="clear" w:color="auto" w:fill="F2F2F2" w:themeFill="background1" w:themeFillShade="F2"/>
+          </w:tcPr>
+          <w:p>
+            <w:pPr>
+              <w:widowControl w:val="0"/>
+              <w:tabs>
+                <w:tab w:val="left" w:leader="underscore" w:pos="8640"/>
+              </w:tabs>
+              <w:autoSpaceDE w:val="0"/>
+              <w:autoSpaceDN w:val="0"/>
+              <w:adjustRightInd w:val="0"/>
+              <w:spacing w:beforeLines="60" w:before="144" w:afterLines="60" w:after="144"/>
+            </w:pPr>
+            <w:r>
+              <w:t>Outcome: Not started yet</w:t>
             </w:r>
           </w:p>
         </w:tc>

</xml_diff>